<commit_message>
Word doc update and change map delete stuff from begining of the map
</commit_message>
<xml_diff>
--- a/Word docs/Analysis.docx
+++ b/Word docs/Analysis.docx
@@ -227,162 +227,278 @@
         <w:t xml:space="preserve">and introducing a in game hint being a rough layout of the room on the wall. </w:t>
       </w:r>
       <w:r>
-        <w:t>This first puzzle is</w:t>
+        <w:t>This first puzzle</w:t>
+      </w:r>
+      <w:r>
+        <w:t xml:space="preserve"> </w:t>
+      </w:r>
+      <w:r>
+        <w:t xml:space="preserve">is good for the game because it introduces the player to VR </w:t>
+      </w:r>
+      <w:r>
+        <w:t xml:space="preserve">in a non-timed way. During this puzzle I expect the player to experiment with VR, hopefully they learn how </w:t>
+      </w:r>
+      <w:r>
+        <w:t xml:space="preserve">that when they are holding </w:t>
+      </w:r>
+      <w:proofErr w:type="gramStart"/>
+      <w:r>
+        <w:t>a</w:t>
+      </w:r>
+      <w:proofErr w:type="gramEnd"/>
+      <w:r>
+        <w:t xml:space="preserve"> object collision doesn’t occur</w:t>
+      </w:r>
+      <w:r>
+        <w:t xml:space="preserve">. Which is something that </w:t>
+      </w:r>
+      <w:proofErr w:type="gramStart"/>
+      <w:r>
+        <w:t>is tested</w:t>
+      </w:r>
+      <w:proofErr w:type="gramEnd"/>
+      <w:r>
+        <w:t xml:space="preserve"> in the third puzzle. </w:t>
+      </w:r>
+    </w:p>
+    <w:p>
+      <w:r>
+        <w:tab/>
+        <w:t>The second puzzle required considerably more from me than the other two puzzles. The first thing that</w:t>
+      </w:r>
+      <w:r>
+        <w:t xml:space="preserve"> I was required to learn was how </w:t>
+      </w:r>
+      <w:r>
+        <w:t xml:space="preserve">to use the 3D Modeling </w:t>
+      </w:r>
+      <w:proofErr w:type="gramStart"/>
+      <w:r>
+        <w:t>software</w:t>
+      </w:r>
+      <w:proofErr w:type="gramEnd"/>
+      <w:r>
+        <w:t xml:space="preserve"> Blender.</w:t>
+      </w:r>
+      <w:r>
+        <w:t xml:space="preserve"> I would say that out of the stuff that I learned from my ISP learning the basics of Blender was </w:t>
+      </w:r>
+      <w:r>
+        <w:t>one of the one</w:t>
+      </w:r>
+      <w:r>
+        <w:t xml:space="preserve"> learned the least about</w:t>
+      </w:r>
+      <w:r>
+        <w:t xml:space="preserve"> </w:t>
+      </w:r>
+      <w:r>
+        <w:t>(</w:t>
+      </w:r>
+      <w:r>
+        <w:t xml:space="preserve">because Blender has </w:t>
+      </w:r>
+      <w:r>
+        <w:lastRenderedPageBreak/>
+        <w:t>so much breadth to it</w:t>
+      </w:r>
+      <w:r>
+        <w:t>) however I would say that it might be one of things</w:t>
+      </w:r>
+      <w:r>
+        <w:t xml:space="preserve"> that I learned for my ISP </w:t>
+      </w:r>
+      <w:r>
+        <w:t xml:space="preserve">that helps me to get a </w:t>
+      </w:r>
+      <w:r>
+        <w:t>jo</w:t>
+      </w:r>
+      <w:r>
+        <w:t>b</w:t>
+      </w:r>
+      <w:r>
+        <w:t>.</w:t>
+      </w:r>
+      <w:r>
+        <w:t xml:space="preserve"> </w:t>
+      </w:r>
+    </w:p>
+    <w:p>
+      <w:r>
+        <w:tab/>
+        <w:t>The second puzzle is something that</w:t>
+      </w:r>
+      <w:r>
+        <w:t xml:space="preserve"> I would change if I had more time.</w:t>
+      </w:r>
+      <w:r>
+        <w:t xml:space="preserve"> How this puzzle is completed is by holding </w:t>
+      </w:r>
+      <w:proofErr w:type="gramStart"/>
+      <w:r>
+        <w:t>a</w:t>
+      </w:r>
+      <w:proofErr w:type="gramEnd"/>
+      <w:r>
+        <w:t xml:space="preserve"> item inside of a trigger box for 3 seconds. </w:t>
+      </w:r>
+      <w:proofErr w:type="gramStart"/>
+      <w:r>
+        <w:t>However</w:t>
+      </w:r>
+      <w:proofErr w:type="gramEnd"/>
+      <w:r>
+        <w:t xml:space="preserve"> what I expect the player to be doing during this time is to look through the item at the opposite wall and trying to line up the letters on the wall with the holes in the item. </w:t>
+      </w:r>
+      <w:r>
+        <w:t xml:space="preserve">This puzzle approximately works because usually after 3 seconds they will have figured out the correct orientation of the item. What should have </w:t>
+      </w:r>
+      <w:proofErr w:type="gramStart"/>
+      <w:r>
+        <w:t>been don</w:t>
+      </w:r>
+      <w:r>
+        <w:t>e</w:t>
+      </w:r>
+      <w:proofErr w:type="gramEnd"/>
+      <w:r>
+        <w:t xml:space="preserve"> is to use</w:t>
+      </w:r>
+      <w:r>
+        <w:t xml:space="preserve"> a combination of</w:t>
+      </w:r>
+      <w:r>
+        <w:t xml:space="preserve"> </w:t>
+      </w:r>
+      <w:r>
+        <w:t>r</w:t>
+      </w:r>
+      <w:r>
+        <w:t>ay</w:t>
+      </w:r>
+      <w:r>
+        <w:t xml:space="preserve"> </w:t>
+      </w:r>
+      <w:r>
+        <w:t>c</w:t>
+      </w:r>
+      <w:r>
+        <w:t>asting</w:t>
+      </w:r>
+      <w:r>
+        <w:t xml:space="preserve"> and a trigger box</w:t>
+      </w:r>
+      <w:r>
+        <w:t>, that way the game knows when the player</w:t>
+      </w:r>
+      <w:r>
+        <w:t xml:space="preserve"> is in the trigger box and is holding the item in the correct orientation. </w:t>
+      </w:r>
+      <w:r>
+        <w:t>Hunter was the won who pointed out to me that I could use ray castin</w:t>
+      </w:r>
+      <w:r>
+        <w:t xml:space="preserve">g </w:t>
+      </w:r>
+      <w:proofErr w:type="gramStart"/>
+      <w:r>
+        <w:t>in order to</w:t>
+      </w:r>
+      <w:proofErr w:type="gramEnd"/>
+      <w:r>
+        <w:t xml:space="preserve"> detect </w:t>
+      </w:r>
+      <w:r>
+        <w:t>if the player has completed the puzzle.</w:t>
+      </w:r>
+    </w:p>
+    <w:p>
+      <w:r>
+        <w:tab/>
+        <w:t xml:space="preserve">The third puzzle in my ISP is </w:t>
+      </w:r>
+      <w:r>
+        <w:t>a test to see if the player realizes that they are in virtual reality</w:t>
+      </w:r>
+      <w:r>
+        <w:t xml:space="preserve">. </w:t>
+      </w:r>
+      <w:r>
+        <w:t xml:space="preserve">After some </w:t>
+      </w:r>
+      <w:proofErr w:type="gramStart"/>
+      <w:r>
+        <w:t>time</w:t>
+      </w:r>
+      <w:proofErr w:type="gramEnd"/>
+      <w:r>
+        <w:t xml:space="preserve"> </w:t>
+      </w:r>
+      <w:r>
+        <w:t xml:space="preserve">the player becomes </w:t>
+      </w:r>
+      <w:r>
+        <w:t xml:space="preserve">normalized to the controls and how to navigate around in VR. </w:t>
+      </w:r>
+      <w:r>
+        <w:t xml:space="preserve">By </w:t>
+      </w:r>
+      <w:r>
+        <w:t xml:space="preserve">now the player </w:t>
+      </w:r>
+      <w:proofErr w:type="gramStart"/>
+      <w:r>
+        <w:t>is expected</w:t>
+      </w:r>
+      <w:proofErr w:type="gramEnd"/>
+      <w:r>
+        <w:t xml:space="preserve"> to have played around with objects that can be picked up and see how they interact with other objects in the world. </w:t>
+      </w:r>
+      <w:r>
+        <w:t>The third puzzle was real</w:t>
+      </w:r>
+      <w:r>
+        <w:t>ly good investment of time considering how simple it is to build.</w:t>
+      </w:r>
+    </w:p>
+    <w:p>
+      <w:pPr>
+        <w:ind w:firstLine="720"/>
+      </w:pPr>
+      <w:r>
+        <w:t>The third puzzle forced me to interac</w:t>
+      </w:r>
+      <w:r>
+        <w:t>t with Unreal’s particle system Cascade</w:t>
+      </w:r>
+      <w:r>
+        <w:t xml:space="preserve">. Interacting with </w:t>
+      </w:r>
+      <w:r>
+        <w:t xml:space="preserve">Cascade was something that </w:t>
+      </w:r>
+      <w:r>
+        <w:t xml:space="preserve">I would say was hard to say was worth the time invested in interacting with it. </w:t>
+      </w:r>
+      <w:r>
+        <w:t>What I had done at the end of the puzzle was adjust a particle system from the starter content.</w:t>
+      </w:r>
+      <w:r>
+        <w:t xml:space="preserve"> The lesson I learned her</w:t>
+      </w:r>
+      <w:r>
+        <w:t>e</w:t>
+      </w:r>
+      <w:r>
+        <w:t xml:space="preserve"> is that I am completely in charge of my project and considering that I am allowed to change my vision for what </w:t>
+      </w:r>
+      <w:r>
+        <w:t xml:space="preserve">I want the game to become. </w:t>
       </w:r>
       <w:bookmarkStart w:id="0" w:name="_GoBack"/>
       <w:bookmarkEnd w:id="0"/>
     </w:p>
-    <w:p/>
-    <w:p>
-      <w:r>
-        <w:tab/>
-        <w:t>The second puzzle required considerably more from me than the other two puzzles. The first thing that</w:t>
-      </w:r>
-      <w:r>
-        <w:t xml:space="preserve"> I was required to learn was how </w:t>
-      </w:r>
-      <w:r>
-        <w:t xml:space="preserve">to use the 3D Modeling </w:t>
-      </w:r>
-      <w:proofErr w:type="gramStart"/>
-      <w:r>
-        <w:t>software</w:t>
-      </w:r>
-      <w:proofErr w:type="gramEnd"/>
-      <w:r>
-        <w:t xml:space="preserve"> Blender.</w:t>
-      </w:r>
-      <w:r>
-        <w:t xml:space="preserve"> I would say that out of the stuff that I learned from my ISP learning the basics of Blender was </w:t>
-      </w:r>
-      <w:r>
-        <w:t>one of the one</w:t>
-      </w:r>
-      <w:r>
-        <w:t xml:space="preserve"> learned the least about</w:t>
-      </w:r>
-      <w:r>
-        <w:t xml:space="preserve"> </w:t>
-      </w:r>
-      <w:r>
-        <w:t>(</w:t>
-      </w:r>
-      <w:r>
-        <w:t>because Blender has so much breadth to it</w:t>
-      </w:r>
-      <w:r>
-        <w:t>) however I would say that it might be one of things</w:t>
-      </w:r>
-      <w:r>
-        <w:t xml:space="preserve"> that I learned for my ISP </w:t>
-      </w:r>
-      <w:r>
-        <w:t xml:space="preserve">that helps me to get a </w:t>
-      </w:r>
-      <w:r>
-        <w:t>jo</w:t>
-      </w:r>
-      <w:r>
-        <w:t>b</w:t>
-      </w:r>
-      <w:r>
-        <w:t>.</w:t>
-      </w:r>
-      <w:r>
-        <w:t xml:space="preserve"> </w:t>
-      </w:r>
-    </w:p>
-    <w:p>
-      <w:r>
-        <w:lastRenderedPageBreak/>
-        <w:tab/>
-        <w:t>The second puzzle is something that</w:t>
-      </w:r>
-      <w:r>
-        <w:t xml:space="preserve"> I would change if I had more time.</w:t>
-      </w:r>
-      <w:r>
-        <w:t xml:space="preserve"> How this puzzle is completed is by holding </w:t>
-      </w:r>
-      <w:proofErr w:type="gramStart"/>
-      <w:r>
-        <w:t>a</w:t>
-      </w:r>
-      <w:proofErr w:type="gramEnd"/>
-      <w:r>
-        <w:t xml:space="preserve"> item inside of a trigger box for 3 seconds. </w:t>
-      </w:r>
-      <w:proofErr w:type="gramStart"/>
-      <w:r>
-        <w:t>However</w:t>
-      </w:r>
-      <w:proofErr w:type="gramEnd"/>
-      <w:r>
-        <w:t xml:space="preserve"> what I expect the player to be doing during this time is to look through the item at the opposite wall and trying to line up the letters on the wall with the holes in the item. </w:t>
-      </w:r>
-      <w:r>
-        <w:t xml:space="preserve">This puzzle approximately works because usually after 3 seconds they will have figured out the correct orientation of the item. What should have </w:t>
-      </w:r>
-      <w:proofErr w:type="gramStart"/>
-      <w:r>
-        <w:t>been don</w:t>
-      </w:r>
-      <w:r>
-        <w:t>e</w:t>
-      </w:r>
-      <w:proofErr w:type="gramEnd"/>
-      <w:r>
-        <w:t xml:space="preserve"> is to use</w:t>
-      </w:r>
-      <w:r>
-        <w:t xml:space="preserve"> a combination of</w:t>
-      </w:r>
-      <w:r>
-        <w:t xml:space="preserve"> </w:t>
-      </w:r>
-      <w:r>
-        <w:t>r</w:t>
-      </w:r>
-      <w:r>
-        <w:t>ay</w:t>
-      </w:r>
-      <w:r>
-        <w:t xml:space="preserve"> </w:t>
-      </w:r>
-      <w:r>
-        <w:t>c</w:t>
-      </w:r>
-      <w:r>
-        <w:t>asting</w:t>
-      </w:r>
-      <w:r>
-        <w:t xml:space="preserve"> and a trigger box</w:t>
-      </w:r>
-      <w:r>
-        <w:t>, that way the game knows when the player</w:t>
-      </w:r>
-      <w:r>
-        <w:t xml:space="preserve"> is in the trigger box and is holding the item in the correct orientation. </w:t>
-      </w:r>
-      <w:r>
-        <w:t>Hunter was the won who pointed out to me that I could use ray castin</w:t>
-      </w:r>
-      <w:r>
-        <w:t xml:space="preserve">g </w:t>
-      </w:r>
-      <w:proofErr w:type="gramStart"/>
-      <w:r>
-        <w:t>in order to</w:t>
-      </w:r>
-      <w:proofErr w:type="gramEnd"/>
-      <w:r>
-        <w:t xml:space="preserve"> detect </w:t>
-      </w:r>
-      <w:r>
-        <w:t>if the player has completed the puzzle.</w:t>
-      </w:r>
-    </w:p>
-    <w:p/>
     <w:sectPr>
       <w:pgSz w:w="12240" w:h="15840"/>
       <w:pgMar w:top="1440" w:right="1440" w:bottom="1440" w:left="1440" w:header="720" w:footer="720" w:gutter="0"/>

</xml_diff>

<commit_message>
Sound cue puzzle 3 and update to writing
</commit_message>
<xml_diff>
--- a/Word docs/Analysis.docx
+++ b/Word docs/Analysis.docx
@@ -168,305 +168,314 @@
       </w:r>
     </w:p>
     <w:p>
-      <w:r>
-        <w:t xml:space="preserve">The first puzzle also </w:t>
-      </w:r>
-      <w:r>
-        <w:t>nudged me to relearn GIMP (essentially open source Photoshop)</w:t>
-      </w:r>
-    </w:p>
-    <w:p>
-      <w:r>
-        <w:tab/>
-      </w:r>
-      <w:r>
-        <w:t xml:space="preserve">For this puzzle I wish I </w:t>
-      </w:r>
-      <w:proofErr w:type="gramStart"/>
-      <w:r>
-        <w:t>actually did</w:t>
-      </w:r>
-      <w:proofErr w:type="gramEnd"/>
-      <w:r>
-        <w:t xml:space="preserve"> something more interesting though. When I first started my </w:t>
-      </w:r>
-      <w:proofErr w:type="gramStart"/>
-      <w:r>
-        <w:t>ISP</w:t>
-      </w:r>
-      <w:proofErr w:type="gramEnd"/>
-      <w:r>
-        <w:t xml:space="preserve"> I needed to </w:t>
-      </w:r>
-      <w:r>
-        <w:t xml:space="preserve">come up with </w:t>
-      </w:r>
-      <w:r>
-        <w:t>a puzzle</w:t>
-      </w:r>
-      <w:r>
-        <w:t xml:space="preserve">. Hunter suggested I did something </w:t>
-      </w:r>
-      <w:proofErr w:type="gramStart"/>
-      <w:r>
-        <w:t>really simple</w:t>
-      </w:r>
-      <w:proofErr w:type="gramEnd"/>
-      <w:r>
-        <w:t xml:space="preserve"> like pushing down a button. Which is something I ultimately did. </w:t>
-      </w:r>
-      <w:proofErr w:type="gramStart"/>
-      <w:r>
-        <w:t>However</w:t>
-      </w:r>
-      <w:proofErr w:type="gramEnd"/>
-      <w:r>
-        <w:t xml:space="preserve"> I was able to turn it into more of a puzzle by adding multiple of these buttons </w:t>
-      </w:r>
-      <w:r>
-        <w:t xml:space="preserve">and introducing a in game hint being a rough layout of the room on the wall. </w:t>
-      </w:r>
-      <w:r>
-        <w:t>This first puzzle</w:t>
-      </w:r>
-      <w:r>
-        <w:t xml:space="preserve"> </w:t>
-      </w:r>
-      <w:r>
-        <w:t xml:space="preserve">is good for the game because it introduces the player to VR </w:t>
-      </w:r>
-      <w:r>
-        <w:t xml:space="preserve">in a non-timed way. During this puzzle I expect the player to experiment with VR, hopefully they learn how </w:t>
-      </w:r>
-      <w:r>
-        <w:t xml:space="preserve">that when they are holding </w:t>
-      </w:r>
-      <w:proofErr w:type="gramStart"/>
-      <w:r>
-        <w:t>a</w:t>
-      </w:r>
-      <w:proofErr w:type="gramEnd"/>
-      <w:r>
-        <w:t xml:space="preserve"> object collision doesn’t occur</w:t>
-      </w:r>
-      <w:r>
-        <w:t xml:space="preserve">. Which is something that </w:t>
-      </w:r>
-      <w:proofErr w:type="gramStart"/>
-      <w:r>
-        <w:t>is tested</w:t>
-      </w:r>
-      <w:proofErr w:type="gramEnd"/>
-      <w:r>
-        <w:t xml:space="preserve"> in the third puzzle. </w:t>
-      </w:r>
-    </w:p>
-    <w:p>
-      <w:r>
-        <w:tab/>
-        <w:t>The second puzzle required considerably more from me than the other two puzzles. The first thing that</w:t>
-      </w:r>
-      <w:r>
-        <w:t xml:space="preserve"> I was required to learn was how </w:t>
-      </w:r>
-      <w:r>
-        <w:t xml:space="preserve">to use the 3D Modeling </w:t>
-      </w:r>
-      <w:proofErr w:type="gramStart"/>
-      <w:r>
-        <w:t>software</w:t>
-      </w:r>
-      <w:proofErr w:type="gramEnd"/>
-      <w:r>
-        <w:t xml:space="preserve"> Blender.</w:t>
-      </w:r>
-      <w:r>
-        <w:t xml:space="preserve"> I would say that out of the stuff that I learned from my ISP learning the basics of Blender was </w:t>
-      </w:r>
-      <w:r>
-        <w:t>one of the one</w:t>
-      </w:r>
-      <w:r>
-        <w:t xml:space="preserve"> learned the least about</w:t>
-      </w:r>
-      <w:r>
-        <w:t xml:space="preserve"> </w:t>
-      </w:r>
-      <w:r>
-        <w:t>(</w:t>
-      </w:r>
-      <w:r>
-        <w:t xml:space="preserve">because Blender has </w:t>
-      </w:r>
-      <w:r>
-        <w:lastRenderedPageBreak/>
-        <w:t>so much breadth to it</w:t>
-      </w:r>
-      <w:r>
-        <w:t>) however I would say that it might be one of things</w:t>
-      </w:r>
-      <w:r>
-        <w:t xml:space="preserve"> that I learned for my ISP </w:t>
-      </w:r>
-      <w:r>
-        <w:t xml:space="preserve">that helps me to get a </w:t>
-      </w:r>
-      <w:r>
-        <w:t>jo</w:t>
-      </w:r>
-      <w:r>
-        <w:t>b</w:t>
-      </w:r>
-      <w:r>
-        <w:t>.</w:t>
-      </w:r>
-      <w:r>
-        <w:t xml:space="preserve"> </w:t>
-      </w:r>
-    </w:p>
-    <w:p>
-      <w:r>
-        <w:tab/>
-        <w:t>The second puzzle is something that</w:t>
-      </w:r>
-      <w:r>
-        <w:t xml:space="preserve"> I would change if I had more time.</w:t>
-      </w:r>
-      <w:r>
-        <w:t xml:space="preserve"> How this puzzle is completed is by holding </w:t>
-      </w:r>
-      <w:proofErr w:type="gramStart"/>
-      <w:r>
-        <w:t>a</w:t>
-      </w:r>
-      <w:proofErr w:type="gramEnd"/>
-      <w:r>
-        <w:t xml:space="preserve"> item inside of a trigger box for 3 seconds. </w:t>
-      </w:r>
-      <w:proofErr w:type="gramStart"/>
-      <w:r>
-        <w:t>However</w:t>
-      </w:r>
-      <w:proofErr w:type="gramEnd"/>
-      <w:r>
-        <w:t xml:space="preserve"> what I expect the player to be doing during this time is to look through the item at the opposite wall and trying to line up the letters on the wall with the holes in the item. </w:t>
-      </w:r>
-      <w:r>
-        <w:t xml:space="preserve">This puzzle approximately works because usually after 3 seconds they will have figured out the correct orientation of the item. What should have </w:t>
-      </w:r>
-      <w:proofErr w:type="gramStart"/>
-      <w:r>
-        <w:t>been don</w:t>
-      </w:r>
-      <w:r>
-        <w:t>e</w:t>
-      </w:r>
-      <w:proofErr w:type="gramEnd"/>
-      <w:r>
-        <w:t xml:space="preserve"> is to use</w:t>
-      </w:r>
-      <w:r>
-        <w:t xml:space="preserve"> a combination of</w:t>
-      </w:r>
-      <w:r>
-        <w:t xml:space="preserve"> </w:t>
-      </w:r>
-      <w:r>
-        <w:t>r</w:t>
-      </w:r>
-      <w:r>
-        <w:t>ay</w:t>
-      </w:r>
-      <w:r>
-        <w:t xml:space="preserve"> </w:t>
-      </w:r>
-      <w:r>
-        <w:t>c</w:t>
-      </w:r>
-      <w:r>
-        <w:t>asting</w:t>
-      </w:r>
-      <w:r>
-        <w:t xml:space="preserve"> and a trigger box</w:t>
-      </w:r>
-      <w:r>
-        <w:t>, that way the game knows when the player</w:t>
-      </w:r>
-      <w:r>
-        <w:t xml:space="preserve"> is in the trigger box and is holding the item in the correct orientation. </w:t>
-      </w:r>
-      <w:r>
-        <w:t>Hunter was the won who pointed out to me that I could use ray castin</w:t>
-      </w:r>
-      <w:r>
-        <w:t xml:space="preserve">g </w:t>
-      </w:r>
-      <w:proofErr w:type="gramStart"/>
-      <w:r>
-        <w:t>in order to</w:t>
-      </w:r>
-      <w:proofErr w:type="gramEnd"/>
-      <w:r>
-        <w:t xml:space="preserve"> detect </w:t>
-      </w:r>
-      <w:r>
-        <w:t>if the player has completed the puzzle.</w:t>
-      </w:r>
-    </w:p>
-    <w:p>
-      <w:r>
-        <w:tab/>
-        <w:t xml:space="preserve">The third puzzle in my ISP is </w:t>
-      </w:r>
-      <w:r>
-        <w:t>a test to see if the player realizes that they are in virtual reality</w:t>
-      </w:r>
-      <w:r>
-        <w:t xml:space="preserve">. </w:t>
-      </w:r>
-      <w:r>
-        <w:t xml:space="preserve">After some </w:t>
-      </w:r>
-      <w:proofErr w:type="gramStart"/>
-      <w:r>
-        <w:t>time</w:t>
-      </w:r>
-      <w:proofErr w:type="gramEnd"/>
-      <w:r>
-        <w:t xml:space="preserve"> </w:t>
-      </w:r>
-      <w:r>
-        <w:t xml:space="preserve">the player becomes </w:t>
-      </w:r>
-      <w:r>
-        <w:t xml:space="preserve">normalized to the controls and how to navigate around in VR. </w:t>
-      </w:r>
-      <w:r>
-        <w:t xml:space="preserve">By </w:t>
-      </w:r>
-      <w:r>
-        <w:t xml:space="preserve">now the player </w:t>
-      </w:r>
-      <w:proofErr w:type="gramStart"/>
-      <w:r>
-        <w:t>is expected</w:t>
-      </w:r>
-      <w:proofErr w:type="gramEnd"/>
-      <w:r>
-        <w:t xml:space="preserve"> to have played around with objects that can be picked up and see how they interact with other objects in the world. </w:t>
-      </w:r>
-      <w:r>
-        <w:t>The third puzzle was real</w:t>
-      </w:r>
-      <w:r>
-        <w:t>ly good investment of time considering how simple it is to build.</w:t>
-      </w:r>
-    </w:p>
-    <w:p>
       <w:pPr>
         <w:ind w:firstLine="720"/>
       </w:pPr>
       <w:r>
+        <w:rPr>
+          <w:highlight w:val="yellow"/>
+        </w:rPr>
+        <w:t xml:space="preserve">The first puzzle also </w:t>
+      </w:r>
+      <w:r>
+        <w:rPr>
+          <w:highlight w:val="yellow"/>
+        </w:rPr>
+        <w:t>nudged me to relearn GIMP (essentially open source Photoshop)</w:t>
+      </w:r>
+    </w:p>
+    <w:p>
+      <w:r>
+        <w:tab/>
+      </w:r>
+      <w:r>
+        <w:t xml:space="preserve">For this puzzle I wish I </w:t>
+      </w:r>
+      <w:proofErr w:type="gramStart"/>
+      <w:r>
+        <w:t>actually did</w:t>
+      </w:r>
+      <w:proofErr w:type="gramEnd"/>
+      <w:r>
+        <w:t xml:space="preserve"> something more interesting though. When I first started my </w:t>
+      </w:r>
+      <w:proofErr w:type="gramStart"/>
+      <w:r>
+        <w:t>ISP</w:t>
+      </w:r>
+      <w:proofErr w:type="gramEnd"/>
+      <w:r>
+        <w:t xml:space="preserve"> I needed to </w:t>
+      </w:r>
+      <w:r>
+        <w:t xml:space="preserve">come up with </w:t>
+      </w:r>
+      <w:r>
+        <w:t>a puzzle</w:t>
+      </w:r>
+      <w:r>
+        <w:t xml:space="preserve">. Hunter suggested I did something </w:t>
+      </w:r>
+      <w:proofErr w:type="gramStart"/>
+      <w:r>
+        <w:t>really simple</w:t>
+      </w:r>
+      <w:proofErr w:type="gramEnd"/>
+      <w:r>
+        <w:t xml:space="preserve"> like pushing down a button. Which is something I ultimately did. </w:t>
+      </w:r>
+      <w:proofErr w:type="gramStart"/>
+      <w:r>
+        <w:t>However</w:t>
+      </w:r>
+      <w:proofErr w:type="gramEnd"/>
+      <w:r>
+        <w:t xml:space="preserve"> I was able to turn it into more of a puzzle by adding multiple of these buttons </w:t>
+      </w:r>
+      <w:r>
+        <w:t xml:space="preserve">and introducing a in game hint being a rough layout of the room on the wall. </w:t>
+      </w:r>
+      <w:r>
+        <w:t>This first puzzle</w:t>
+      </w:r>
+      <w:r>
+        <w:t xml:space="preserve"> </w:t>
+      </w:r>
+      <w:r>
+        <w:t xml:space="preserve">is good for the game because it introduces the player to VR </w:t>
+      </w:r>
+      <w:r>
+        <w:t xml:space="preserve">in a non-timed way. During this puzzle I expect the player to experiment with VR, hopefully they learn how </w:t>
+      </w:r>
+      <w:r>
+        <w:t xml:space="preserve">that when they are holding </w:t>
+      </w:r>
+      <w:proofErr w:type="gramStart"/>
+      <w:r>
+        <w:t>a</w:t>
+      </w:r>
+      <w:proofErr w:type="gramEnd"/>
+      <w:r>
+        <w:t xml:space="preserve"> object collision doesn’t occur</w:t>
+      </w:r>
+      <w:r>
+        <w:t xml:space="preserve">. Which is something that </w:t>
+      </w:r>
+      <w:proofErr w:type="gramStart"/>
+      <w:r>
+        <w:t>is tested</w:t>
+      </w:r>
+      <w:proofErr w:type="gramEnd"/>
+      <w:r>
+        <w:t xml:space="preserve"> in the third puzzle. </w:t>
+      </w:r>
+    </w:p>
+    <w:p>
+      <w:r>
+        <w:tab/>
+        <w:t>The second puzzle required considerably more from me than the other two puzzles. The first thing that</w:t>
+      </w:r>
+      <w:r>
+        <w:t xml:space="preserve"> I was required to learn was how </w:t>
+      </w:r>
+      <w:r>
+        <w:t xml:space="preserve">to use the 3D Modeling </w:t>
+      </w:r>
+      <w:proofErr w:type="gramStart"/>
+      <w:r>
+        <w:t>software</w:t>
+      </w:r>
+      <w:proofErr w:type="gramEnd"/>
+      <w:r>
+        <w:t xml:space="preserve"> Blender.</w:t>
+      </w:r>
+      <w:r>
+        <w:t xml:space="preserve"> I would say that out of the stuff that I learned from my ISP learning the basics of Blender was </w:t>
+      </w:r>
+      <w:r>
+        <w:t>one of the one</w:t>
+      </w:r>
+      <w:r>
+        <w:t xml:space="preserve"> learned the least about</w:t>
+      </w:r>
+      <w:r>
+        <w:t xml:space="preserve"> </w:t>
+      </w:r>
+      <w:r>
+        <w:t>(</w:t>
+      </w:r>
+      <w:r>
+        <w:t xml:space="preserve">because Blender has </w:t>
+      </w:r>
+      <w:r>
+        <w:lastRenderedPageBreak/>
+        <w:t>so much breadth to it</w:t>
+      </w:r>
+      <w:r>
+        <w:t>) however I would say that it might be one of things</w:t>
+      </w:r>
+      <w:r>
+        <w:t xml:space="preserve"> that I learned for my ISP </w:t>
+      </w:r>
+      <w:r>
+        <w:t xml:space="preserve">that helps me to get a </w:t>
+      </w:r>
+      <w:r>
+        <w:t>jo</w:t>
+      </w:r>
+      <w:r>
+        <w:t>b</w:t>
+      </w:r>
+      <w:r>
+        <w:t>.</w:t>
+      </w:r>
+      <w:r>
+        <w:t xml:space="preserve"> </w:t>
+      </w:r>
+    </w:p>
+    <w:p>
+      <w:r>
+        <w:tab/>
+        <w:t>The second puzzle is something that</w:t>
+      </w:r>
+      <w:r>
+        <w:t xml:space="preserve"> I would change if I had more time.</w:t>
+      </w:r>
+      <w:r>
+        <w:t xml:space="preserve"> How this puzzle is completed is by holding </w:t>
+      </w:r>
+      <w:proofErr w:type="gramStart"/>
+      <w:r>
+        <w:t>a</w:t>
+      </w:r>
+      <w:proofErr w:type="gramEnd"/>
+      <w:r>
+        <w:t xml:space="preserve"> item inside of a trigger box for 3 seconds. </w:t>
+      </w:r>
+      <w:proofErr w:type="gramStart"/>
+      <w:r>
+        <w:t>However</w:t>
+      </w:r>
+      <w:proofErr w:type="gramEnd"/>
+      <w:r>
+        <w:t xml:space="preserve"> what I expect the player to be doing during this time is to look through the item at the opposite wall and trying to line up the letters on the wall with the holes in the item. </w:t>
+      </w:r>
+      <w:r>
+        <w:t xml:space="preserve">This puzzle approximately works because usually after 3 seconds they will have figured out the correct orientation of the item. What should have </w:t>
+      </w:r>
+      <w:proofErr w:type="gramStart"/>
+      <w:r>
+        <w:t>been don</w:t>
+      </w:r>
+      <w:r>
+        <w:t>e</w:t>
+      </w:r>
+      <w:proofErr w:type="gramEnd"/>
+      <w:r>
+        <w:t xml:space="preserve"> is to use</w:t>
+      </w:r>
+      <w:r>
+        <w:t xml:space="preserve"> a combination of</w:t>
+      </w:r>
+      <w:r>
+        <w:t xml:space="preserve"> </w:t>
+      </w:r>
+      <w:r>
+        <w:t>r</w:t>
+      </w:r>
+      <w:r>
+        <w:t>ay</w:t>
+      </w:r>
+      <w:r>
+        <w:t xml:space="preserve"> </w:t>
+      </w:r>
+      <w:r>
+        <w:t>c</w:t>
+      </w:r>
+      <w:r>
+        <w:t>asting</w:t>
+      </w:r>
+      <w:r>
+        <w:t xml:space="preserve"> and a trigger box</w:t>
+      </w:r>
+      <w:r>
+        <w:t>, that way the game knows when the player</w:t>
+      </w:r>
+      <w:r>
+        <w:t xml:space="preserve"> is in the trigger box and is holding the item in the correct orientation. </w:t>
+      </w:r>
+      <w:r>
+        <w:t>Hunter was the won who pointed out to me that I could use ray castin</w:t>
+      </w:r>
+      <w:r>
+        <w:t xml:space="preserve">g </w:t>
+      </w:r>
+      <w:proofErr w:type="gramStart"/>
+      <w:r>
+        <w:t>in order to</w:t>
+      </w:r>
+      <w:proofErr w:type="gramEnd"/>
+      <w:r>
+        <w:t xml:space="preserve"> detect </w:t>
+      </w:r>
+      <w:r>
+        <w:t>if the player has completed the puzzle.</w:t>
+      </w:r>
+    </w:p>
+    <w:p>
+      <w:r>
+        <w:tab/>
+        <w:t xml:space="preserve">The third puzzle in my ISP is </w:t>
+      </w:r>
+      <w:r>
+        <w:t>a test to see if the player realizes that they are in virtual reality</w:t>
+      </w:r>
+      <w:r>
+        <w:t xml:space="preserve">. </w:t>
+      </w:r>
+      <w:r>
+        <w:t xml:space="preserve">After some </w:t>
+      </w:r>
+      <w:proofErr w:type="gramStart"/>
+      <w:r>
+        <w:t>time</w:t>
+      </w:r>
+      <w:proofErr w:type="gramEnd"/>
+      <w:r>
+        <w:t xml:space="preserve"> </w:t>
+      </w:r>
+      <w:r>
+        <w:t xml:space="preserve">the player becomes </w:t>
+      </w:r>
+      <w:r>
+        <w:t xml:space="preserve">normalized to the controls and how to navigate around in VR. </w:t>
+      </w:r>
+      <w:r>
+        <w:t xml:space="preserve">By </w:t>
+      </w:r>
+      <w:r>
+        <w:t xml:space="preserve">now the player </w:t>
+      </w:r>
+      <w:proofErr w:type="gramStart"/>
+      <w:r>
+        <w:t>is expected</w:t>
+      </w:r>
+      <w:proofErr w:type="gramEnd"/>
+      <w:r>
+        <w:t xml:space="preserve"> to have played around with objects that can be picked up and see how they interact with other objects in the world. </w:t>
+      </w:r>
+      <w:r>
+        <w:t>The third puzzle was real</w:t>
+      </w:r>
+      <w:r>
+        <w:t>ly good investment of time considering how simple it is to build.</w:t>
+      </w:r>
+    </w:p>
+    <w:p>
+      <w:pPr>
+        <w:ind w:firstLine="720"/>
+      </w:pPr>
+      <w:r>
         <w:t>The third puzzle forced me to interac</w:t>
       </w:r>
       <w:r>
@@ -491,10 +500,98 @@
         <w:t>e</w:t>
       </w:r>
       <w:r>
-        <w:t xml:space="preserve"> is that I am completely in charge of my project and considering that I am allowed to change my vision for what </w:t>
+        <w:t xml:space="preserve"> is that I am completely in charge of my project and considering that I </w:t>
+      </w:r>
+      <w:proofErr w:type="gramStart"/>
+      <w:r>
+        <w:t>am allowed to</w:t>
+      </w:r>
+      <w:proofErr w:type="gramEnd"/>
+      <w:r>
+        <w:t xml:space="preserve"> change my vision for what </w:t>
       </w:r>
       <w:r>
         <w:t xml:space="preserve">I want the game to become. </w:t>
+      </w:r>
+    </w:p>
+    <w:p>
+      <w:pPr>
+        <w:ind w:firstLine="720"/>
+      </w:pPr>
+      <w:r>
+        <w:t>On a whole my ISP was a useful learning experience. I learned what it’s like to wear ma</w:t>
+      </w:r>
+      <w:r>
+        <w:t>ny hats.</w:t>
+      </w:r>
+      <w:r>
+        <w:t xml:space="preserve"> I learned how to go from</w:t>
+      </w:r>
+      <w:r>
+        <w:t xml:space="preserve"> research on what an escape room is</w:t>
+      </w:r>
+      <w:r>
+        <w:t xml:space="preserve"> to </w:t>
+      </w:r>
+      <w:proofErr w:type="gramStart"/>
+      <w:r>
+        <w:t>findi</w:t>
+      </w:r>
+      <w:r>
+        <w:t>ng</w:t>
+      </w:r>
+      <w:proofErr w:type="gramEnd"/>
+      <w:r>
+        <w:t xml:space="preserve"> what I want my escape room to be</w:t>
+      </w:r>
+      <w:r>
+        <w:t xml:space="preserve"> to</w:t>
+      </w:r>
+      <w:r>
+        <w:t xml:space="preserve"> schedul</w:t>
+      </w:r>
+      <w:r>
+        <w:t>ing myself to work</w:t>
+      </w:r>
+      <w:r>
+        <w:t xml:space="preserve"> to </w:t>
+      </w:r>
+      <w:r>
+        <w:t>making props to building</w:t>
+      </w:r>
+      <w:r>
+        <w:t xml:space="preserve"> the level</w:t>
+      </w:r>
+      <w:r>
+        <w:t xml:space="preserve"> to coding to</w:t>
+      </w:r>
+      <w:r>
+        <w:t xml:space="preserve"> final product. </w:t>
+      </w:r>
+    </w:p>
+    <w:p>
+      <w:pPr>
+        <w:ind w:firstLine="720"/>
+      </w:pPr>
+      <w:r>
+        <w:t xml:space="preserve">Some things I want to change about my next </w:t>
+      </w:r>
+      <w:r>
+        <w:t xml:space="preserve">ISP is </w:t>
+      </w:r>
+      <w:proofErr w:type="gramStart"/>
+      <w:r>
+        <w:t>actually making</w:t>
+      </w:r>
+      <w:proofErr w:type="gramEnd"/>
+      <w:r>
+        <w:t xml:space="preserve"> a good schedule and sticking to it. By that I mean I should research into the field that I’m working on</w:t>
+      </w:r>
+      <w:r>
+        <w:t>. For this ISP specifically I didn’t stick to the schedule because it didn’t fit my workflow and I planned it wrong</w:t>
+      </w:r>
+      <w:r>
+        <w:t xml:space="preserve">. </w:t>
       </w:r>
       <w:bookmarkStart w:id="0" w:name="_GoBack"/>
       <w:bookmarkEnd w:id="0"/>

</xml_diff>

<commit_message>
Analysis update, needs to be edited
</commit_message>
<xml_diff>
--- a/Word docs/Analysis.docx
+++ b/Word docs/Analysis.docx
@@ -43,432 +43,23 @@
       </w:r>
     </w:p>
     <w:p>
-      <w:r>
-        <w:tab/>
-        <w:t xml:space="preserve">I’m going to organize this paper by </w:t>
-      </w:r>
-      <w:r>
-        <w:t>walking</w:t>
-      </w:r>
-      <w:r>
-        <w:t xml:space="preserve"> through each of the puzzles showing what I’ve learned, how I did it, what changed during development </w:t>
-      </w:r>
-      <w:r>
-        <w:t>and what I could have done better to make the puzzle work better.</w:t>
-      </w:r>
-    </w:p>
-    <w:p>
-      <w:r>
-        <w:tab/>
-        <w:t xml:space="preserve">The first puzzle introduced me </w:t>
-      </w:r>
-      <w:r>
-        <w:t>to a couple of things, namely blueprin</w:t>
-      </w:r>
-      <w:r>
-        <w:t>ts and blueprint classes. Blueprints are a way that Unreal Engine handles scripting</w:t>
-      </w:r>
-      <w:r>
-        <w:t>. Blueprints is a proprietary visual scripting language that was one of the more difficult things that I needed to</w:t>
-      </w:r>
-      <w:r>
-        <w:t xml:space="preserve"> learn</w:t>
-      </w:r>
-      <w:r>
-        <w:t>.</w:t>
-      </w:r>
-      <w:r>
-        <w:t xml:space="preserve"> I found learning this difficult</w:t>
-      </w:r>
-      <w:r>
-        <w:t xml:space="preserve"> because I’ve always done coding through a non-visual way. </w:t>
-      </w:r>
-      <w:r>
-        <w:t>Some</w:t>
-      </w:r>
-      <w:r>
-        <w:t xml:space="preserve"> things that I found difficult</w:t>
-      </w:r>
-      <w:r>
-        <w:t xml:space="preserve"> with blueprints</w:t>
-      </w:r>
-      <w:r>
-        <w:t xml:space="preserve"> was there not being </w:t>
-      </w:r>
-      <w:proofErr w:type="gramStart"/>
-      <w:r>
-        <w:t>a</w:t>
-      </w:r>
-      <w:proofErr w:type="gramEnd"/>
-      <w:r>
-        <w:t xml:space="preserve"> if statement node, </w:t>
-      </w:r>
-      <w:r>
-        <w:t xml:space="preserve">and not being able to find the node that I wanted at that time. </w:t>
-      </w:r>
-      <w:proofErr w:type="gramStart"/>
-      <w:r>
-        <w:t>However</w:t>
-      </w:r>
-      <w:proofErr w:type="gramEnd"/>
-      <w:r>
-        <w:t xml:space="preserve"> there was always a way to do what I wanted</w:t>
-      </w:r>
-      <w:r>
-        <w:t>, it just took time for me to adjust my thinking to a node based system</w:t>
-      </w:r>
-      <w:r>
-        <w:t>.</w:t>
-      </w:r>
-    </w:p>
-    <w:p>
-      <w:r>
-        <w:tab/>
-        <w:t xml:space="preserve">Going back to Blueprint Classes though, they allow for </w:t>
-      </w:r>
-      <w:r>
-        <w:t>multiple static meshe</w:t>
-      </w:r>
-      <w:r>
-        <w:t xml:space="preserve">s and other </w:t>
-      </w:r>
-      <w:proofErr w:type="gramStart"/>
-      <w:r>
-        <w:t>actors</w:t>
-      </w:r>
-      <w:proofErr w:type="gramEnd"/>
-      <w:r>
-        <w:t xml:space="preserve"> Unreal offers </w:t>
-      </w:r>
-      <w:r>
-        <w:t xml:space="preserve">to work as one cohesive unit while also allowing for them </w:t>
-      </w:r>
-      <w:r>
-        <w:t xml:space="preserve">be programmed in Blueprints. This allows a level designer to simply drag and drop </w:t>
-      </w:r>
-      <w:proofErr w:type="gramStart"/>
-      <w:r>
-        <w:t>a</w:t>
-      </w:r>
-      <w:proofErr w:type="gramEnd"/>
-      <w:r>
-        <w:t xml:space="preserve"> </w:t>
-      </w:r>
-      <w:r>
-        <w:t>actor into a level</w:t>
-      </w:r>
-      <w:r>
-        <w:t xml:space="preserve"> which creates an instance of that Blueprint Class in the level</w:t>
-      </w:r>
-      <w:r>
-        <w:t xml:space="preserve">. For me this came in the shape of a button that </w:t>
-      </w:r>
-      <w:r>
-        <w:t>when triggered the button would go down over time.</w:t>
-      </w:r>
-    </w:p>
-    <w:p>
       <w:pPr>
         <w:ind w:firstLine="720"/>
       </w:pPr>
       <w:r>
-        <w:rPr>
-          <w:highlight w:val="yellow"/>
-        </w:rPr>
-        <w:t xml:space="preserve">The first puzzle also </w:t>
-      </w:r>
-      <w:r>
-        <w:rPr>
-          <w:highlight w:val="yellow"/>
-        </w:rPr>
-        <w:t>nudged me to relearn GIMP (essentially open source Photoshop)</w:t>
-      </w:r>
-    </w:p>
-    <w:p>
-      <w:r>
-        <w:tab/>
-      </w:r>
-      <w:r>
-        <w:t xml:space="preserve">For this puzzle I wish I </w:t>
-      </w:r>
-      <w:proofErr w:type="gramStart"/>
-      <w:r>
-        <w:t>actually did</w:t>
-      </w:r>
-      <w:proofErr w:type="gramEnd"/>
-      <w:r>
-        <w:t xml:space="preserve"> something more interesting though. When I first started my </w:t>
-      </w:r>
-      <w:proofErr w:type="gramStart"/>
-      <w:r>
-        <w:t>ISP</w:t>
-      </w:r>
-      <w:proofErr w:type="gramEnd"/>
-      <w:r>
-        <w:t xml:space="preserve"> I needed to </w:t>
-      </w:r>
-      <w:r>
-        <w:t xml:space="preserve">come up with </w:t>
-      </w:r>
-      <w:r>
-        <w:t>a puzzle</w:t>
-      </w:r>
-      <w:r>
-        <w:t xml:space="preserve">. Hunter suggested I did something </w:t>
-      </w:r>
-      <w:proofErr w:type="gramStart"/>
-      <w:r>
-        <w:t>really simple</w:t>
-      </w:r>
-      <w:proofErr w:type="gramEnd"/>
-      <w:r>
-        <w:t xml:space="preserve"> like pushing down a button. Which is something I ultimately did. </w:t>
-      </w:r>
-      <w:proofErr w:type="gramStart"/>
-      <w:r>
-        <w:t>However</w:t>
-      </w:r>
-      <w:proofErr w:type="gramEnd"/>
-      <w:r>
-        <w:t xml:space="preserve"> I was able to turn it into more of a puzzle by adding multiple of these buttons </w:t>
-      </w:r>
-      <w:r>
-        <w:t xml:space="preserve">and introducing a in game hint being a rough layout of the room on the wall. </w:t>
-      </w:r>
-      <w:r>
-        <w:t>This first puzzle</w:t>
+        <w:t xml:space="preserve">I’m going to organize this paper by </w:t>
+      </w:r>
+      <w:r>
+        <w:t>walking</w:t>
+      </w:r>
+      <w:r>
+        <w:t xml:space="preserve"> through each of the puzzles showing what I’ve learned, how I did it, what changed during development </w:t>
+      </w:r>
+      <w:r>
+        <w:t>and what I could have done better to make the puzzle work better.</w:t>
       </w:r>
       <w:r>
         <w:t xml:space="preserve"> </w:t>
-      </w:r>
-      <w:r>
-        <w:t xml:space="preserve">is good for the game because it introduces the player to VR </w:t>
-      </w:r>
-      <w:r>
-        <w:t xml:space="preserve">in a non-timed way. During this puzzle I expect the player to experiment with VR, hopefully they learn how </w:t>
-      </w:r>
-      <w:r>
-        <w:t xml:space="preserve">that when they are holding </w:t>
-      </w:r>
-      <w:proofErr w:type="gramStart"/>
-      <w:r>
-        <w:t>a</w:t>
-      </w:r>
-      <w:proofErr w:type="gramEnd"/>
-      <w:r>
-        <w:t xml:space="preserve"> object collision doesn’t occur</w:t>
-      </w:r>
-      <w:r>
-        <w:t xml:space="preserve">. Which is something that </w:t>
-      </w:r>
-      <w:proofErr w:type="gramStart"/>
-      <w:r>
-        <w:t>is tested</w:t>
-      </w:r>
-      <w:proofErr w:type="gramEnd"/>
-      <w:r>
-        <w:t xml:space="preserve"> in the third puzzle. </w:t>
-      </w:r>
-    </w:p>
-    <w:p>
-      <w:r>
-        <w:tab/>
-        <w:t>The second puzzle required considerably more from me than the other two puzzles. The first thing that</w:t>
-      </w:r>
-      <w:r>
-        <w:t xml:space="preserve"> I was required to learn was how </w:t>
-      </w:r>
-      <w:r>
-        <w:t xml:space="preserve">to use the 3D Modeling </w:t>
-      </w:r>
-      <w:proofErr w:type="gramStart"/>
-      <w:r>
-        <w:t>software</w:t>
-      </w:r>
-      <w:proofErr w:type="gramEnd"/>
-      <w:r>
-        <w:t xml:space="preserve"> Blender.</w:t>
-      </w:r>
-      <w:r>
-        <w:t xml:space="preserve"> I would say that out of the stuff that I learned from my ISP learning the basics of Blender was </w:t>
-      </w:r>
-      <w:r>
-        <w:t>one of the one</w:t>
-      </w:r>
-      <w:r>
-        <w:t xml:space="preserve"> learned the least about</w:t>
-      </w:r>
-      <w:r>
-        <w:t xml:space="preserve"> </w:t>
-      </w:r>
-      <w:r>
-        <w:t>(</w:t>
-      </w:r>
-      <w:r>
-        <w:t xml:space="preserve">because Blender has </w:t>
-      </w:r>
-      <w:r>
-        <w:lastRenderedPageBreak/>
-        <w:t>so much breadth to it</w:t>
-      </w:r>
-      <w:r>
-        <w:t>) however I would say that it might be one of things</w:t>
-      </w:r>
-      <w:r>
-        <w:t xml:space="preserve"> that I learned for my ISP </w:t>
-      </w:r>
-      <w:r>
-        <w:t xml:space="preserve">that helps me to get a </w:t>
-      </w:r>
-      <w:r>
-        <w:t>jo</w:t>
-      </w:r>
-      <w:r>
-        <w:t>b</w:t>
-      </w:r>
-      <w:r>
-        <w:t>.</w:t>
-      </w:r>
-      <w:r>
-        <w:t xml:space="preserve"> </w:t>
-      </w:r>
-    </w:p>
-    <w:p>
-      <w:r>
-        <w:tab/>
-        <w:t>The second puzzle is something that</w:t>
-      </w:r>
-      <w:r>
-        <w:t xml:space="preserve"> I would change if I had more time.</w:t>
-      </w:r>
-      <w:r>
-        <w:t xml:space="preserve"> How this puzzle is completed is by holding </w:t>
-      </w:r>
-      <w:proofErr w:type="gramStart"/>
-      <w:r>
-        <w:t>a</w:t>
-      </w:r>
-      <w:proofErr w:type="gramEnd"/>
-      <w:r>
-        <w:t xml:space="preserve"> item inside of a trigger box for 3 seconds. </w:t>
-      </w:r>
-      <w:proofErr w:type="gramStart"/>
-      <w:r>
-        <w:t>However</w:t>
-      </w:r>
-      <w:proofErr w:type="gramEnd"/>
-      <w:r>
-        <w:t xml:space="preserve"> what I expect the player to be doing during this time is to look through the item at the opposite wall and trying to line up the letters on the wall with the holes in the item. </w:t>
-      </w:r>
-      <w:r>
-        <w:t xml:space="preserve">This puzzle approximately works because usually after 3 seconds they will have figured out the correct orientation of the item. What should have </w:t>
-      </w:r>
-      <w:proofErr w:type="gramStart"/>
-      <w:r>
-        <w:t>been don</w:t>
-      </w:r>
-      <w:r>
-        <w:t>e</w:t>
-      </w:r>
-      <w:proofErr w:type="gramEnd"/>
-      <w:r>
-        <w:t xml:space="preserve"> is to use</w:t>
-      </w:r>
-      <w:r>
-        <w:t xml:space="preserve"> a combination of</w:t>
-      </w:r>
-      <w:r>
-        <w:t xml:space="preserve"> </w:t>
-      </w:r>
-      <w:r>
-        <w:t>r</w:t>
-      </w:r>
-      <w:r>
-        <w:t>ay</w:t>
-      </w:r>
-      <w:r>
-        <w:t xml:space="preserve"> </w:t>
-      </w:r>
-      <w:r>
-        <w:t>c</w:t>
-      </w:r>
-      <w:r>
-        <w:t>asting</w:t>
-      </w:r>
-      <w:r>
-        <w:t xml:space="preserve"> and a trigger box</w:t>
-      </w:r>
-      <w:r>
-        <w:t>, that way the game knows when the player</w:t>
-      </w:r>
-      <w:r>
-        <w:t xml:space="preserve"> is in the trigger box and is holding the item in the correct orientation. </w:t>
-      </w:r>
-      <w:r>
-        <w:t>Hunter was the won who pointed out to me that I could use ray castin</w:t>
-      </w:r>
-      <w:r>
-        <w:t xml:space="preserve">g </w:t>
-      </w:r>
-      <w:proofErr w:type="gramStart"/>
-      <w:r>
-        <w:t>in order to</w:t>
-      </w:r>
-      <w:proofErr w:type="gramEnd"/>
-      <w:r>
-        <w:t xml:space="preserve"> detect </w:t>
-      </w:r>
-      <w:r>
-        <w:t>if the player has completed the puzzle.</w:t>
-      </w:r>
-    </w:p>
-    <w:p>
-      <w:r>
-        <w:tab/>
-        <w:t xml:space="preserve">The third puzzle in my ISP is </w:t>
-      </w:r>
-      <w:r>
-        <w:t>a test to see if the player realizes that they are in virtual reality</w:t>
-      </w:r>
-      <w:r>
-        <w:t xml:space="preserve">. </w:t>
-      </w:r>
-      <w:r>
-        <w:t xml:space="preserve">After some </w:t>
-      </w:r>
-      <w:proofErr w:type="gramStart"/>
-      <w:r>
-        <w:t>time</w:t>
-      </w:r>
-      <w:proofErr w:type="gramEnd"/>
-      <w:r>
-        <w:t xml:space="preserve"> </w:t>
-      </w:r>
-      <w:r>
-        <w:t xml:space="preserve">the player becomes </w:t>
-      </w:r>
-      <w:r>
-        <w:t xml:space="preserve">normalized to the controls and how to navigate around in VR. </w:t>
-      </w:r>
-      <w:r>
-        <w:t xml:space="preserve">By </w:t>
-      </w:r>
-      <w:r>
-        <w:t xml:space="preserve">now the player </w:t>
-      </w:r>
-      <w:proofErr w:type="gramStart"/>
-      <w:r>
-        <w:t>is expected</w:t>
-      </w:r>
-      <w:proofErr w:type="gramEnd"/>
-      <w:r>
-        <w:t xml:space="preserve"> to have played around with objects that can be picked up and see how they interact with other objects in the world. </w:t>
-      </w:r>
-      <w:r>
-        <w:t>The third puzzle was real</w:t>
-      </w:r>
-      <w:r>
-        <w:t>ly good investment of time considering how simple it is to build.</w:t>
       </w:r>
     </w:p>
     <w:p>
@@ -476,42 +67,213 @@
         <w:ind w:firstLine="720"/>
       </w:pPr>
       <w:r>
-        <w:t>The third puzzle forced me to interac</w:t>
-      </w:r>
-      <w:r>
-        <w:t>t with Unreal’s particle system Cascade</w:t>
-      </w:r>
-      <w:r>
-        <w:t xml:space="preserve">. Interacting with </w:t>
-      </w:r>
-      <w:r>
-        <w:t xml:space="preserve">Cascade was something that </w:t>
-      </w:r>
-      <w:r>
-        <w:t xml:space="preserve">I would say was hard to say was worth the time invested in interacting with it. </w:t>
-      </w:r>
-      <w:r>
-        <w:t>What I had done at the end of the puzzle was adjust a particle system from the starter content.</w:t>
-      </w:r>
-      <w:r>
-        <w:t xml:space="preserve"> The lesson I learned her</w:t>
-      </w:r>
-      <w:r>
-        <w:t>e</w:t>
-      </w:r>
-      <w:r>
-        <w:t xml:space="preserve"> is that I am completely in charge of my project and considering that I </w:t>
+        <w:t xml:space="preserve">When I first started my </w:t>
       </w:r>
       <w:proofErr w:type="gramStart"/>
       <w:r>
-        <w:t>am allowed to</w:t>
+        <w:t>ISP</w:t>
       </w:r>
       <w:proofErr w:type="gramEnd"/>
       <w:r>
-        <w:t xml:space="preserve"> change my vision for what </w:t>
-      </w:r>
-      <w:r>
-        <w:t xml:space="preserve">I want the game to become. </w:t>
+        <w:t xml:space="preserve"> I needed to come up with a puzzle. Hunter suggested I </w:t>
+      </w:r>
+      <w:r>
+        <w:t>do</w:t>
+      </w:r>
+      <w:r>
+        <w:t xml:space="preserve"> something </w:t>
+      </w:r>
+      <w:proofErr w:type="gramStart"/>
+      <w:r>
+        <w:t>really simple</w:t>
+      </w:r>
+      <w:proofErr w:type="gramEnd"/>
+      <w:r>
+        <w:t xml:space="preserve"> like pushing down a button. However</w:t>
+      </w:r>
+      <w:r>
+        <w:t>,</w:t>
+      </w:r>
+      <w:r>
+        <w:t xml:space="preserve"> I was able to turn it into more of a puzzle by adding multiple buttons and introducing</w:t>
+      </w:r>
+      <w:r>
+        <w:t xml:space="preserve"> </w:t>
+      </w:r>
+      <w:proofErr w:type="spellStart"/>
+      <w:r>
+        <w:t>a</w:t>
+      </w:r>
+      <w:proofErr w:type="spellEnd"/>
+      <w:r>
+        <w:t xml:space="preserve"> in</w:t>
+      </w:r>
+      <w:r>
+        <w:t>-</w:t>
+      </w:r>
+      <w:r>
+        <w:t xml:space="preserve">game hint. This first puzzle is good for the game because it introduces the player to VR in a </w:t>
+      </w:r>
+      <w:r>
+        <w:t>non-</w:t>
+      </w:r>
+      <w:proofErr w:type="gramStart"/>
+      <w:r>
+        <w:t xml:space="preserve">time </w:t>
+      </w:r>
+      <w:r>
+        <w:t>based</w:t>
+      </w:r>
+      <w:proofErr w:type="gramEnd"/>
+      <w:r>
+        <w:t xml:space="preserve"> manner</w:t>
+      </w:r>
+      <w:r>
+        <w:t>. During this puzzle I expect the player to experiment with VR, hopefully they learn that when they are holding a</w:t>
+      </w:r>
+      <w:r>
+        <w:t>n</w:t>
+      </w:r>
+      <w:r>
+        <w:t xml:space="preserve"> object collision doesn’t occur. Which is something that </w:t>
+      </w:r>
+      <w:proofErr w:type="gramStart"/>
+      <w:r>
+        <w:t>is tested</w:t>
+      </w:r>
+      <w:proofErr w:type="gramEnd"/>
+      <w:r>
+        <w:t xml:space="preserve"> in the third puzzle. </w:t>
+      </w:r>
+    </w:p>
+    <w:p>
+      <w:r>
+        <w:tab/>
+        <w:t xml:space="preserve">The first puzzle introduced me </w:t>
+      </w:r>
+      <w:r>
+        <w:t>to a couple of things, namely blueprin</w:t>
+      </w:r>
+      <w:r>
+        <w:t>ts and blueprint classes. Blueprints are a way that Unreal Engine handles scripting</w:t>
+      </w:r>
+      <w:r>
+        <w:t>. Blueprint is a proprietary visual scripting language that was one of the more difficult things that I needed to</w:t>
+      </w:r>
+      <w:r>
+        <w:t xml:space="preserve"> learn</w:t>
+      </w:r>
+      <w:r>
+        <w:t>.</w:t>
+      </w:r>
+      <w:r>
+        <w:t xml:space="preserve"> I found learning this difficult</w:t>
+      </w:r>
+      <w:r>
+        <w:t xml:space="preserve"> because I’ve always done coding through</w:t>
+      </w:r>
+      <w:r>
+        <w:t xml:space="preserve"> </w:t>
+      </w:r>
+      <w:r>
+        <w:t>scriptin</w:t>
+      </w:r>
+      <w:r>
+        <w:t>g</w:t>
+      </w:r>
+      <w:r>
+        <w:t xml:space="preserve">. </w:t>
+      </w:r>
+      <w:r>
+        <w:t>Some</w:t>
+      </w:r>
+      <w:r>
+        <w:t>thing that I found difficult</w:t>
+      </w:r>
+      <w:r>
+        <w:t xml:space="preserve"> with blueprints</w:t>
+      </w:r>
+      <w:r>
+        <w:t xml:space="preserve"> was there not being </w:t>
+      </w:r>
+      <w:proofErr w:type="gramStart"/>
+      <w:r>
+        <w:t>a</w:t>
+      </w:r>
+      <w:proofErr w:type="gramEnd"/>
+      <w:r>
+        <w:t xml:space="preserve"> if statement node, </w:t>
+      </w:r>
+      <w:r>
+        <w:t xml:space="preserve">and not being able to find </w:t>
+      </w:r>
+      <w:r>
+        <w:t>a</w:t>
+      </w:r>
+      <w:r>
+        <w:t xml:space="preserve"> node that I wanted at that time. </w:t>
+      </w:r>
+      <w:r>
+        <w:t>Something I learned is that t</w:t>
+      </w:r>
+      <w:r>
+        <w:t xml:space="preserve">here </w:t>
+      </w:r>
+      <w:r>
+        <w:t>is</w:t>
+      </w:r>
+      <w:r>
+        <w:t xml:space="preserve"> always a way to do what I want</w:t>
+      </w:r>
+      <w:r>
+        <w:t xml:space="preserve">, </w:t>
+      </w:r>
+      <w:r>
+        <w:t>I just need to adjust my thinking.</w:t>
+      </w:r>
+    </w:p>
+    <w:p>
+      <w:r>
+        <w:tab/>
+        <w:t xml:space="preserve">Going back to Blueprint Classes though, they allow for </w:t>
+      </w:r>
+      <w:r>
+        <w:t>multiple static meshe</w:t>
+      </w:r>
+      <w:r>
+        <w:t xml:space="preserve">s and other actors </w:t>
+      </w:r>
+      <w:r>
+        <w:t xml:space="preserve">to work as one cohesive unit while also allowing for them </w:t>
+      </w:r>
+      <w:proofErr w:type="gramStart"/>
+      <w:r>
+        <w:t>be programmed</w:t>
+      </w:r>
+      <w:proofErr w:type="gramEnd"/>
+      <w:r>
+        <w:t xml:space="preserve">. </w:t>
+      </w:r>
+      <w:r>
+        <w:t>This allows a level designer to simply drag and drop a</w:t>
+      </w:r>
+      <w:r>
+        <w:t>n</w:t>
+      </w:r>
+      <w:r>
+        <w:t xml:space="preserve"> </w:t>
+      </w:r>
+      <w:r>
+        <w:t>actor into a level</w:t>
+      </w:r>
+      <w:r>
+        <w:t xml:space="preserve"> which creates an instance of that Blueprint Class in the level</w:t>
+      </w:r>
+      <w:r>
+        <w:t xml:space="preserve">. For me this came in the shape of a button that </w:t>
+      </w:r>
+      <w:r>
+        <w:t>when triggered the button would go down over time.</w:t>
       </w:r>
     </w:p>
     <w:p>
@@ -519,54 +281,139 @@
         <w:ind w:firstLine="720"/>
       </w:pPr>
       <w:r>
-        <w:t>On a whole my ISP was a useful learning experience. I learned what it’s like to wear ma</w:t>
-      </w:r>
-      <w:r>
-        <w:t>ny hats.</w:t>
-      </w:r>
-      <w:r>
-        <w:t xml:space="preserve"> I learned how to go from</w:t>
-      </w:r>
-      <w:r>
-        <w:t xml:space="preserve"> research on what an escape room is</w:t>
-      </w:r>
-      <w:r>
-        <w:t xml:space="preserve"> to </w:t>
+        <w:t xml:space="preserve">The first puzzle also </w:t>
+      </w:r>
+      <w:r>
+        <w:t>nudged me to relearn GIMP</w:t>
+      </w:r>
+      <w:r>
+        <w:t xml:space="preserve">. </w:t>
+      </w:r>
+      <w:r>
+        <w:t>This appeared in the form of a hint for the first puzzle</w:t>
+      </w:r>
+      <w:r>
+        <w:t>. Where I</w:t>
+      </w:r>
+      <w:r>
+        <w:t xml:space="preserve"> modif</w:t>
+      </w:r>
+      <w:r>
+        <w:t>ied</w:t>
+      </w:r>
+      <w:r>
+        <w:t xml:space="preserve"> </w:t>
+      </w:r>
+      <w:r>
+        <w:t xml:space="preserve">a </w:t>
+      </w:r>
+      <w:r>
+        <w:t>texture,</w:t>
+      </w:r>
+      <w:r>
+        <w:t xml:space="preserve"> I found on the web </w:t>
+      </w:r>
+      <w:r>
+        <w:t xml:space="preserve">so that </w:t>
+      </w:r>
+      <w:r>
+        <w:t xml:space="preserve">it could </w:t>
       </w:r>
       <w:proofErr w:type="gramStart"/>
       <w:r>
-        <w:t>findi</w:t>
-      </w:r>
-      <w:r>
-        <w:t>ng</w:t>
+        <w:t>be used</w:t>
       </w:r>
       <w:proofErr w:type="gramEnd"/>
       <w:r>
-        <w:t xml:space="preserve"> what I want my escape room to be</w:t>
-      </w:r>
-      <w:r>
-        <w:t xml:space="preserve"> to</w:t>
-      </w:r>
-      <w:r>
-        <w:t xml:space="preserve"> schedul</w:t>
-      </w:r>
-      <w:r>
-        <w:t>ing myself to work</w:t>
-      </w:r>
-      <w:r>
-        <w:t xml:space="preserve"> to </w:t>
-      </w:r>
-      <w:r>
-        <w:t>making props to building</w:t>
-      </w:r>
-      <w:r>
-        <w:t xml:space="preserve"> the level</w:t>
-      </w:r>
-      <w:r>
-        <w:t xml:space="preserve"> to coding to</w:t>
-      </w:r>
-      <w:r>
-        <w:t xml:space="preserve"> final product. </w:t>
+        <w:t xml:space="preserve"> as a hint</w:t>
+      </w:r>
+      <w:r>
+        <w:t xml:space="preserve"> in the game.</w:t>
+      </w:r>
+    </w:p>
+    <w:p>
+      <w:r>
+        <w:tab/>
+        <w:t>The second puzzle required considerably more</w:t>
+      </w:r>
+      <w:r>
+        <w:t xml:space="preserve"> time</w:t>
+      </w:r>
+      <w:r>
+        <w:t xml:space="preserve"> from me than the other two puzzles.</w:t>
+      </w:r>
+      <w:r>
+        <w:t xml:space="preserve"> This was a result of my work flow. What I was doing was changing something in one software</w:t>
+      </w:r>
+      <w:r>
+        <w:t>, exporting it, importing it into Unreal</w:t>
+      </w:r>
+      <w:r>
+        <w:t xml:space="preserve"> and</w:t>
+      </w:r>
+      <w:r>
+        <w:t xml:space="preserve"> finding out if I liked the changes</w:t>
+      </w:r>
+      <w:r>
+        <w:t>.</w:t>
+      </w:r>
+      <w:r>
+        <w:t xml:space="preserve"> </w:t>
+      </w:r>
+      <w:r>
+        <w:t>I</w:t>
+      </w:r>
+      <w:r>
+        <w:t>f I didn’t</w:t>
+      </w:r>
+      <w:r>
+        <w:t xml:space="preserve"> like the changes</w:t>
+      </w:r>
+      <w:r>
+        <w:t xml:space="preserve"> then I would repeat the</w:t>
+      </w:r>
+      <w:r>
+        <w:t xml:space="preserve"> previously outlined</w:t>
+      </w:r>
+      <w:r>
+        <w:t xml:space="preserve"> process</w:t>
+      </w:r>
+      <w:r>
+        <w:t xml:space="preserve"> until I did</w:t>
+      </w:r>
+      <w:r>
+        <w:t>.</w:t>
+      </w:r>
+      <w:r>
+        <w:t xml:space="preserve"> I wish I found a better workflow for working on tasks that</w:t>
+      </w:r>
+      <w:r>
+        <w:t xml:space="preserve"> have</w:t>
+      </w:r>
+      <w:r>
+        <w:t xml:space="preserve"> that</w:t>
+      </w:r>
+      <w:r>
+        <w:t xml:space="preserve"> kind of cycle.</w:t>
+      </w:r>
+      <w:r>
+        <w:t xml:space="preserve"> </w:t>
+      </w:r>
+      <w:r>
+        <w:lastRenderedPageBreak/>
+        <w:t>Or</w:t>
+      </w:r>
+      <w:r>
+        <w:t>,</w:t>
+      </w:r>
+      <w:r>
+        <w:t xml:space="preserve"> </w:t>
+      </w:r>
+      <w:r>
+        <w:t>that I</w:t>
+      </w:r>
+      <w:r>
+        <w:t>’m in complete control of my game and if I think creating a puzzle will take a long time to complete then I should get rid of the puzzle.</w:t>
       </w:r>
     </w:p>
     <w:p>
@@ -574,6 +421,318 @@
         <w:ind w:firstLine="720"/>
       </w:pPr>
       <w:r>
+        <w:t>The first thing that</w:t>
+      </w:r>
+      <w:r>
+        <w:t xml:space="preserve"> I </w:t>
+      </w:r>
+      <w:proofErr w:type="gramStart"/>
+      <w:r>
+        <w:t>was required</w:t>
+      </w:r>
+      <w:proofErr w:type="gramEnd"/>
+      <w:r>
+        <w:t xml:space="preserve"> to learn </w:t>
+      </w:r>
+      <w:r>
+        <w:t xml:space="preserve">for puzzle two </w:t>
+      </w:r>
+      <w:r>
+        <w:t xml:space="preserve">was how </w:t>
+      </w:r>
+      <w:r>
+        <w:t xml:space="preserve">to use the 3D Modeling </w:t>
+      </w:r>
+      <w:r>
+        <w:t>S</w:t>
+      </w:r>
+      <w:r>
+        <w:t>oftware Blender.</w:t>
+      </w:r>
+      <w:r>
+        <w:t xml:space="preserve"> I would say that out of the stuff that I learned f</w:t>
+      </w:r>
+      <w:r>
+        <w:t>or</w:t>
+      </w:r>
+      <w:r>
+        <w:t xml:space="preserve"> my ISP learning the basics of Blender was </w:t>
+      </w:r>
+      <w:r>
+        <w:t>one of the</w:t>
+      </w:r>
+      <w:r>
+        <w:t xml:space="preserve"> things</w:t>
+      </w:r>
+      <w:r>
+        <w:t xml:space="preserve"> that has a large amount </w:t>
+      </w:r>
+      <w:r>
+        <w:t xml:space="preserve">of value, however it is the thing I mastered the least </w:t>
+      </w:r>
+      <w:r>
+        <w:t>because Blender has so much breadth to it</w:t>
+      </w:r>
+      <w:r>
+        <w:t>. Although</w:t>
+      </w:r>
+      <w:r>
+        <w:t xml:space="preserve"> </w:t>
+      </w:r>
+      <w:r>
+        <w:t xml:space="preserve">it could be the kind of thing </w:t>
+      </w:r>
+      <w:r>
+        <w:t>that</w:t>
+      </w:r>
+      <w:r>
+        <w:t xml:space="preserve"> </w:t>
+      </w:r>
+      <w:r>
+        <w:t>gets me a job later</w:t>
+      </w:r>
+      <w:r>
+        <w:t>.</w:t>
+      </w:r>
+      <w:r>
+        <w:t xml:space="preserve"> </w:t>
+      </w:r>
+    </w:p>
+    <w:p>
+      <w:r>
+        <w:tab/>
+        <w:t>The second puzzle is something that</w:t>
+      </w:r>
+      <w:r>
+        <w:t xml:space="preserve"> I would change if I had more time.</w:t>
+      </w:r>
+      <w:r>
+        <w:t xml:space="preserve"> How this puzzle </w:t>
+      </w:r>
+      <w:proofErr w:type="gramStart"/>
+      <w:r>
+        <w:t>is completed</w:t>
+      </w:r>
+      <w:proofErr w:type="gramEnd"/>
+      <w:r>
+        <w:t xml:space="preserve"> by holding a</w:t>
+      </w:r>
+      <w:r>
+        <w:t>n</w:t>
+      </w:r>
+      <w:r>
+        <w:t xml:space="preserve"> item inside of a trigger box for 3 seconds. </w:t>
+      </w:r>
+      <w:r>
+        <w:t>However</w:t>
+      </w:r>
+      <w:r>
+        <w:t>,</w:t>
+      </w:r>
+      <w:r>
+        <w:t xml:space="preserve"> what I expect the player to be doing during this time is to look through the item at the opposite wall and trying to line up the letters on the wall with the holes in the item. </w:t>
+      </w:r>
+      <w:r>
+        <w:t xml:space="preserve">This puzzle approximately works because usually after 3 seconds they will have figured out the correct orientation of the item. What should have </w:t>
+      </w:r>
+      <w:proofErr w:type="gramStart"/>
+      <w:r>
+        <w:t>been don</w:t>
+      </w:r>
+      <w:r>
+        <w:t>e</w:t>
+      </w:r>
+      <w:proofErr w:type="gramEnd"/>
+      <w:r>
+        <w:t xml:space="preserve"> is to use</w:t>
+      </w:r>
+      <w:r>
+        <w:t xml:space="preserve"> a combination of</w:t>
+      </w:r>
+      <w:r>
+        <w:t xml:space="preserve"> </w:t>
+      </w:r>
+      <w:r>
+        <w:t>r</w:t>
+      </w:r>
+      <w:r>
+        <w:t>ay</w:t>
+      </w:r>
+      <w:r>
+        <w:t xml:space="preserve"> </w:t>
+      </w:r>
+      <w:r>
+        <w:t>c</w:t>
+      </w:r>
+      <w:r>
+        <w:t>asting</w:t>
+      </w:r>
+      <w:r>
+        <w:t xml:space="preserve"> and a trigger box</w:t>
+      </w:r>
+      <w:r>
+        <w:t>, that way the game knows when the player</w:t>
+      </w:r>
+      <w:r>
+        <w:t xml:space="preserve"> is in the trigger box and is holding the item in the correct orientation. </w:t>
+      </w:r>
+    </w:p>
+    <w:p>
+      <w:r>
+        <w:tab/>
+        <w:t xml:space="preserve">The third puzzle in my ISP is </w:t>
+      </w:r>
+      <w:r>
+        <w:t>a test to see if the player realizes that they are in virtual reality</w:t>
+      </w:r>
+      <w:r>
+        <w:t xml:space="preserve">. </w:t>
+      </w:r>
+      <w:r>
+        <w:t xml:space="preserve">After some </w:t>
+      </w:r>
+      <w:r>
+        <w:t>time,</w:t>
+      </w:r>
+      <w:r>
+        <w:t xml:space="preserve"> </w:t>
+      </w:r>
+      <w:r>
+        <w:t xml:space="preserve">the player becomes </w:t>
+      </w:r>
+      <w:r>
+        <w:t xml:space="preserve">normalized to the controls and how to navigate around in VR. </w:t>
+      </w:r>
+      <w:r>
+        <w:t xml:space="preserve">By </w:t>
+      </w:r>
+      <w:r>
+        <w:t xml:space="preserve">now the player </w:t>
+      </w:r>
+      <w:proofErr w:type="gramStart"/>
+      <w:r>
+        <w:t>is expected</w:t>
+      </w:r>
+      <w:proofErr w:type="gramEnd"/>
+      <w:r>
+        <w:t xml:space="preserve"> to have played around with objects that can be picked up and see how they interact with other objects in the world. </w:t>
+      </w:r>
+      <w:r>
+        <w:t>The third puzzle was real</w:t>
+      </w:r>
+      <w:r>
+        <w:t>ly good investment of time considering how simple it is to build.</w:t>
+      </w:r>
+    </w:p>
+    <w:p>
+      <w:pPr>
+        <w:ind w:firstLine="720"/>
+      </w:pPr>
+      <w:r>
+        <w:t>The third puzzle forced me to interac</w:t>
+      </w:r>
+      <w:r>
+        <w:t>t with Unreal’s particle system Cascade</w:t>
+      </w:r>
+      <w:r>
+        <w:t xml:space="preserve">. Interacting with </w:t>
+      </w:r>
+      <w:r>
+        <w:t xml:space="preserve">Cascade was something that </w:t>
+      </w:r>
+      <w:r>
+        <w:t xml:space="preserve">I would say was hard to say was worth the time invested in interacting with it. </w:t>
+      </w:r>
+      <w:r>
+        <w:t>What I had done at the end of the puzzle was adjust a particle system from the starter content.</w:t>
+      </w:r>
+      <w:r>
+        <w:t xml:space="preserve"> The lesson I learned her</w:t>
+      </w:r>
+      <w:r>
+        <w:t>e</w:t>
+      </w:r>
+      <w:r>
+        <w:t xml:space="preserve"> is that I am completely in charge of my project and considering that I </w:t>
+      </w:r>
+      <w:proofErr w:type="gramStart"/>
+      <w:r>
+        <w:t>am allowed to</w:t>
+      </w:r>
+      <w:proofErr w:type="gramEnd"/>
+      <w:r>
+        <w:t xml:space="preserve"> change my vision</w:t>
+      </w:r>
+      <w:r>
+        <w:t xml:space="preserve"> </w:t>
+      </w:r>
+      <w:r>
+        <w:t>of the game when necessary</w:t>
+      </w:r>
+      <w:r>
+        <w:t xml:space="preserve">. </w:t>
+      </w:r>
+    </w:p>
+    <w:p>
+      <w:pPr>
+        <w:ind w:firstLine="720"/>
+      </w:pPr>
+      <w:r>
+        <w:t>On a whole my ISP was a useful learning experience. I learned what it’s like to wear ma</w:t>
+      </w:r>
+      <w:r>
+        <w:t>ny hats.</w:t>
+      </w:r>
+      <w:r>
+        <w:t xml:space="preserve"> I learned how to go from</w:t>
+      </w:r>
+      <w:r>
+        <w:t xml:space="preserve"> research on what an escape room is</w:t>
+      </w:r>
+      <w:r>
+        <w:t xml:space="preserve"> to </w:t>
+      </w:r>
+      <w:proofErr w:type="gramStart"/>
+      <w:r>
+        <w:t>findi</w:t>
+      </w:r>
+      <w:r>
+        <w:t>ng</w:t>
+      </w:r>
+      <w:proofErr w:type="gramEnd"/>
+      <w:r>
+        <w:t xml:space="preserve"> what I want my escape room to be</w:t>
+      </w:r>
+      <w:r>
+        <w:t xml:space="preserve"> to</w:t>
+      </w:r>
+      <w:r>
+        <w:t xml:space="preserve"> schedul</w:t>
+      </w:r>
+      <w:r>
+        <w:t>ing myself to work</w:t>
+      </w:r>
+      <w:r>
+        <w:t xml:space="preserve"> to </w:t>
+      </w:r>
+      <w:r>
+        <w:t>making props to building</w:t>
+      </w:r>
+      <w:r>
+        <w:t xml:space="preserve"> the level</w:t>
+      </w:r>
+      <w:r>
+        <w:t xml:space="preserve"> to coding to</w:t>
+      </w:r>
+      <w:r>
+        <w:t xml:space="preserve"> final product. </w:t>
+      </w:r>
+    </w:p>
+    <w:p>
+      <w:pPr>
+        <w:ind w:firstLine="720"/>
+      </w:pPr>
+      <w:r>
         <w:t xml:space="preserve">Some things I want to change about my next </w:t>
       </w:r>
       <w:r>
@@ -589,15 +748,15 @@
       </w:r>
       <w:r>
         <w:t xml:space="preserve"> and build a schedule that fits both the workflow I like to follow and the workflow of professionals in the field I am in</w:t>
+      </w:r>
+      <w:r>
+        <w:t>. For this ISP specifically I didn’t stick to the schedule because it didn’t fit my workflow and I planned it wrong</w:t>
+      </w:r>
+      <w:r>
+        <w:t xml:space="preserve">. </w:t>
       </w:r>
       <w:bookmarkStart w:id="0" w:name="_GoBack"/>
       <w:bookmarkEnd w:id="0"/>
-      <w:r>
-        <w:t>. For this ISP specifically I didn’t stick to the schedule because it didn’t fit my workflow and I planned it wrong</w:t>
-      </w:r>
-      <w:r>
-        <w:t xml:space="preserve">. </w:t>
-      </w:r>
     </w:p>
     <w:sectPr>
       <w:pgSz w:w="12240" w:h="15840"/>

</xml_diff>